<commit_message>
update some templates and the upload ui
</commit_message>
<xml_diff>
--- a/Certificates Templates/BST.docx
+++ b/Certificates Templates/BST.docx
@@ -1318,7 +1318,7 @@
               </wp:anchor>
             </w:drawing>
           </mc:Choice>
-          <mc:Fallback xmlns:cx="http://schemas.microsoft.com/office/drawing/2014/chartex" xmlns:w15="http://schemas.microsoft.com/office/word/2012/wordml" xmlns:w16se="http://schemas.microsoft.com/office/word/2015/wordml/symex">
+          <mc:Fallback xmlns:w16se="http://schemas.microsoft.com/office/word/2015/wordml/symex" xmlns:w15="http://schemas.microsoft.com/office/word/2012/wordml" xmlns:cx="http://schemas.microsoft.com/office/drawing/2014/chartex">
             <w:pict>
               <v:shape w14:anchorId="534E5140" id="Text Box 75" o:spid="_x0000_s1030" type="#_x0000_t202" style="position:absolute;left:0;text-align:left;margin-left:107.5pt;margin-top:310.7pt;width:236.15pt;height:30pt;z-index:251665920;visibility:visible;mso-wrap-style:square;mso-width-percent:0;mso-height-percent:0;mso-wrap-distance-left:9pt;mso-wrap-distance-top:0;mso-wrap-distance-right:9pt;mso-wrap-distance-bottom:0;mso-position-horizontal:absolute;mso-position-horizontal-relative:text;mso-position-vertical:absolute;mso-position-vertical-relative:text;mso-width-percent:0;mso-height-percent:0;mso-width-relative:page;mso-height-relative:page;v-text-anchor:top" o:gfxdata="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" filled="f" stroked="f">
                 <v:textbox inset=",,3.5mm">
@@ -1669,15 +1669,7 @@
                                   <w:bCs/>
                                   <w:lang w:bidi="ar-EG"/>
                                 </w:rPr>
-                                <w:t>{</w:t>
-                              </w:r>
-                              <w:r>
-                                <w:rPr>
-                                  <w:b/>
-                                  <w:bCs/>
-                                  <w:lang w:bidi="ar-EG"/>
-                                </w:rPr>
-                                <w:t xml:space="preserve">{ </w:t>
+                                <w:t xml:space="preserve">{{ </w:t>
                               </w:r>
                               <w:proofErr w:type="spellStart"/>
                               <w:r>
@@ -2039,17 +2031,7 @@
                                   <w:szCs w:val="22"/>
                                   <w:lang w:bidi="ar-EG"/>
                                 </w:rPr>
-                                <w:t>{</w:t>
-                              </w:r>
-                              <w:r>
-                                <w:rPr>
-                                  <w:b/>
-                                  <w:bCs/>
-                                  <w:sz w:val="22"/>
-                                  <w:szCs w:val="22"/>
-                                  <w:lang w:bidi="ar-EG"/>
-                                </w:rPr>
-                                <w:t xml:space="preserve">{ </w:t>
+                                <w:t xml:space="preserve">{{ </w:t>
                               </w:r>
                               <w:proofErr w:type="spellStart"/>
                               <w:r>
@@ -2296,15 +2278,7 @@
                                   <w:bCs/>
                                   <w:lang w:bidi="ar-EG"/>
                                 </w:rPr>
-                                <w:t>{</w:t>
-                              </w:r>
-                              <w:r>
-                                <w:rPr>
-                                  <w:b/>
-                                  <w:bCs/>
-                                  <w:lang w:bidi="ar-EG"/>
-                                </w:rPr>
-                                <w:t xml:space="preserve">{ </w:t>
+                                <w:t xml:space="preserve">{{ </w:t>
                               </w:r>
                               <w:proofErr w:type="spellStart"/>
                               <w:r>
@@ -2340,7 +2314,7 @@
                         <wps:spPr bwMode="auto">
                           <a:xfrm>
                             <a:off x="702292" y="1209287"/>
-                            <a:ext cx="5964322" cy="304800"/>
+                            <a:ext cx="4911699" cy="304800"/>
                           </a:xfrm>
                           <a:prstGeom prst="rect">
                             <a:avLst/>
@@ -2382,6 +2356,7 @@
                                   <w:szCs w:val="28"/>
                                 </w:rPr>
                               </w:pPr>
+                              <w:bookmarkStart w:id="0" w:name="_GoBack"/>
                               <w:r>
                                 <w:rPr>
                                   <w:rFonts w:asciiTheme="majorBidi" w:hAnsiTheme="majorBidi" w:cstheme="majorBidi"/>
@@ -2390,7 +2365,7 @@
                                   <w:sz w:val="28"/>
                                   <w:szCs w:val="28"/>
                                 </w:rPr>
-                                <w:t>{</w:t>
+                                <w:t>{{</w:t>
                               </w:r>
                               <w:r>
                                 <w:rPr>
@@ -2400,7 +2375,7 @@
                                   <w:sz w:val="28"/>
                                   <w:szCs w:val="28"/>
                                 </w:rPr>
-                                <w:t>{</w:t>
+                                <w:t>r</w:t>
                               </w:r>
                               <w:r>
                                 <w:rPr>
@@ -2410,8 +2385,9 @@
                                   <w:sz w:val="28"/>
                                   <w:szCs w:val="28"/>
                                 </w:rPr>
-                                <w:t>r</w:t>
-                              </w:r>
+                                <w:t xml:space="preserve"> </w:t>
+                              </w:r>
+                              <w:proofErr w:type="spellStart"/>
                               <w:r>
                                 <w:rPr>
                                   <w:rFonts w:asciiTheme="majorBidi" w:hAnsiTheme="majorBidi" w:cstheme="majorBidi"/>
@@ -2420,9 +2396,9 @@
                                   <w:sz w:val="28"/>
                                   <w:szCs w:val="28"/>
                                 </w:rPr>
-                                <w:t xml:space="preserve"> </w:t>
-                              </w:r>
-                              <w:proofErr w:type="spellStart"/>
+                                <w:t>Name_En</w:t>
+                              </w:r>
+                              <w:proofErr w:type="spellEnd"/>
                               <w:r>
                                 <w:rPr>
                                   <w:rFonts w:asciiTheme="majorBidi" w:hAnsiTheme="majorBidi" w:cstheme="majorBidi"/>
@@ -2431,17 +2407,6 @@
                                   <w:sz w:val="28"/>
                                   <w:szCs w:val="28"/>
                                 </w:rPr>
-                                <w:t>Name_En</w:t>
-                              </w:r>
-                              <w:proofErr w:type="spellEnd"/>
-                              <w:r>
-                                <w:rPr>
-                                  <w:rFonts w:asciiTheme="majorBidi" w:hAnsiTheme="majorBidi" w:cstheme="majorBidi"/>
-                                  <w:b/>
-                                  <w:bCs/>
-                                  <w:sz w:val="28"/>
-                                  <w:szCs w:val="28"/>
-                                </w:rPr>
                                 <w:t xml:space="preserve"> }}</w:t>
                               </w:r>
                             </w:p>
@@ -2458,6 +2423,7 @@
                                 </w:rPr>
                               </w:pPr>
                             </w:p>
+                            <w:bookmarkEnd w:id="0"/>
                             <w:p>
                               <w:pPr>
                                 <w:jc w:val="right"/>
@@ -2484,8 +2450,8 @@
                         </wps:cNvSpPr>
                         <wps:spPr bwMode="auto">
                           <a:xfrm>
-                            <a:off x="2235200" y="1193657"/>
-                            <a:ext cx="5954959" cy="303530"/>
+                            <a:off x="4944140" y="1193657"/>
+                            <a:ext cx="3246019" cy="303530"/>
                           </a:xfrm>
                           <a:prstGeom prst="rect">
                             <a:avLst/>
@@ -2532,7 +2498,7 @@
                                   <w:szCs w:val="28"/>
                                   <w:lang w:bidi="ar-EG"/>
                                 </w:rPr>
-                                <w:t>{</w:t>
+                                <w:t>{{</w:t>
                               </w:r>
                               <w:proofErr w:type="gramStart"/>
                               <w:r>
@@ -2543,20 +2509,8 @@
                                   <w:szCs w:val="28"/>
                                   <w:lang w:bidi="ar-EG"/>
                                 </w:rPr>
-                                <w:t>{</w:t>
-                              </w:r>
-                              <w:r>
-                                <w:rPr>
-                                  <w:b/>
-                                  <w:bCs/>
-                                  <w:sz w:val="28"/>
-                                  <w:szCs w:val="28"/>
-                                  <w:lang w:bidi="ar-EG"/>
-                                </w:rPr>
                                 <w:t>r</w:t>
                               </w:r>
-                              <w:bookmarkStart w:id="0" w:name="_GoBack"/>
-                              <w:bookmarkEnd w:id="0"/>
                               <w:proofErr w:type="gramEnd"/>
                               <w:r>
                                 <w:rPr>
@@ -2993,7 +2947,7 @@
           </mc:Choice>
           <mc:Fallback>
             <w:pict>
-              <v:group id="Canvas 70" o:spid="_x0000_s1031" editas="canvas" style="width:10in;height:447.15pt;mso-position-horizontal-relative:char;mso-position-vertical-relative:line" coordsize="91440,56788" o:gfxdata="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">
+              <v:group id="Canvas 70" o:spid="_x0000_s1031" editas="canvas" style="width:10in;height:447.15pt;mso-position-horizontal-relative:char;mso-position-vertical-relative:line" coordsize="91440,56788" o:gfxdata="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">
                 <v:shapetype id="_x0000_t75" coordsize="21600,21600" o:spt="75" o:preferrelative="t" path="m@4@5l@4@11@9@11@9@5xe" filled="f" stroked="f">
                   <v:stroke joinstyle="miter"/>
                   <v:formulas>
@@ -3254,15 +3208,7 @@
                             <w:bCs/>
                             <w:lang w:bidi="ar-EG"/>
                           </w:rPr>
-                          <w:t>{</w:t>
-                        </w:r>
-                        <w:r>
-                          <w:rPr>
-                            <w:b/>
-                            <w:bCs/>
-                            <w:lang w:bidi="ar-EG"/>
-                          </w:rPr>
-                          <w:t xml:space="preserve">{ </w:t>
+                          <w:t xml:space="preserve">{{ </w:t>
                         </w:r>
                         <w:proofErr w:type="spellStart"/>
                         <w:r>
@@ -3585,17 +3531,7 @@
                             <w:szCs w:val="22"/>
                             <w:lang w:bidi="ar-EG"/>
                           </w:rPr>
-                          <w:t>{</w:t>
-                        </w:r>
-                        <w:r>
-                          <w:rPr>
-                            <w:b/>
-                            <w:bCs/>
-                            <w:sz w:val="22"/>
-                            <w:szCs w:val="22"/>
-                            <w:lang w:bidi="ar-EG"/>
-                          </w:rPr>
-                          <w:t xml:space="preserve">{ </w:t>
+                          <w:t xml:space="preserve">{{ </w:t>
                         </w:r>
                         <w:proofErr w:type="spellStart"/>
                         <w:r>
@@ -3803,15 +3739,7 @@
                             <w:bCs/>
                             <w:lang w:bidi="ar-EG"/>
                           </w:rPr>
-                          <w:t>{</w:t>
-                        </w:r>
-                        <w:r>
-                          <w:rPr>
-                            <w:b/>
-                            <w:bCs/>
-                            <w:lang w:bidi="ar-EG"/>
-                          </w:rPr>
-                          <w:t xml:space="preserve">{ </w:t>
+                          <w:t xml:space="preserve">{{ </w:t>
                         </w:r>
                         <w:proofErr w:type="spellStart"/>
                         <w:r>
@@ -3836,7 +3764,7 @@
                     </w:txbxContent>
                   </v:textbox>
                 </v:shape>
-                <v:shape id="Text Box 45" o:spid="_x0000_s1037" type="#_x0000_t202" style="position:absolute;left:7022;top:12092;width:59644;height:3048;visibility:visible;mso-wrap-style:square;v-text-anchor:top" o:gfxdata="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" filled="f" fillcolor="#ff9" stroked="f">
+                <v:shape id="Text Box 45" o:spid="_x0000_s1037" type="#_x0000_t202" style="position:absolute;left:7022;top:12092;width:49117;height:3048;visibility:visible;mso-wrap-style:square;v-text-anchor:top" o:gfxdata="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" filled="f" fillcolor="#ff9" stroked="f">
                   <v:textbox>
                     <w:txbxContent>
                       <w:p>
@@ -3850,6 +3778,7 @@
                             <w:szCs w:val="28"/>
                           </w:rPr>
                         </w:pPr>
+                        <w:bookmarkStart w:id="1" w:name="_GoBack"/>
                         <w:r>
                           <w:rPr>
                             <w:rFonts w:asciiTheme="majorBidi" w:hAnsiTheme="majorBidi" w:cstheme="majorBidi"/>
@@ -3858,7 +3787,7 @@
                             <w:sz w:val="28"/>
                             <w:szCs w:val="28"/>
                           </w:rPr>
-                          <w:t>{</w:t>
+                          <w:t>{{</w:t>
                         </w:r>
                         <w:r>
                           <w:rPr>
@@ -3868,7 +3797,7 @@
                             <w:sz w:val="28"/>
                             <w:szCs w:val="28"/>
                           </w:rPr>
-                          <w:t>{</w:t>
+                          <w:t>r</w:t>
                         </w:r>
                         <w:r>
                           <w:rPr>
@@ -3878,8 +3807,9 @@
                             <w:sz w:val="28"/>
                             <w:szCs w:val="28"/>
                           </w:rPr>
-                          <w:t>r</w:t>
-                        </w:r>
+                          <w:t xml:space="preserve"> </w:t>
+                        </w:r>
+                        <w:proofErr w:type="spellStart"/>
                         <w:r>
                           <w:rPr>
                             <w:rFonts w:asciiTheme="majorBidi" w:hAnsiTheme="majorBidi" w:cstheme="majorBidi"/>
@@ -3888,9 +3818,9 @@
                             <w:sz w:val="28"/>
                             <w:szCs w:val="28"/>
                           </w:rPr>
-                          <w:t xml:space="preserve"> </w:t>
-                        </w:r>
-                        <w:proofErr w:type="spellStart"/>
+                          <w:t>Name_En</w:t>
+                        </w:r>
+                        <w:proofErr w:type="spellEnd"/>
                         <w:r>
                           <w:rPr>
                             <w:rFonts w:asciiTheme="majorBidi" w:hAnsiTheme="majorBidi" w:cstheme="majorBidi"/>
@@ -3899,17 +3829,6 @@
                             <w:sz w:val="28"/>
                             <w:szCs w:val="28"/>
                           </w:rPr>
-                          <w:t>Name_En</w:t>
-                        </w:r>
-                        <w:proofErr w:type="spellEnd"/>
-                        <w:r>
-                          <w:rPr>
-                            <w:rFonts w:asciiTheme="majorBidi" w:hAnsiTheme="majorBidi" w:cstheme="majorBidi"/>
-                            <w:b/>
-                            <w:bCs/>
-                            <w:sz w:val="28"/>
-                            <w:szCs w:val="28"/>
-                          </w:rPr>
                           <w:t xml:space="preserve"> }}</w:t>
                         </w:r>
                       </w:p>
@@ -3926,6 +3845,7 @@
                           </w:rPr>
                         </w:pPr>
                       </w:p>
+                      <w:bookmarkEnd w:id="1"/>
                       <w:p>
                         <w:pPr>
                           <w:jc w:val="right"/>
@@ -3942,7 +3862,7 @@
                     </w:txbxContent>
                   </v:textbox>
                 </v:shape>
-                <v:shape id="Text Box 44" o:spid="_x0000_s1038" type="#_x0000_t202" style="position:absolute;left:22352;top:11936;width:59549;height:3035;visibility:visible;mso-wrap-style:square;v-text-anchor:top" o:gfxdata="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" filled="f" fillcolor="#ff9" stroked="f">
+                <v:shape id="Text Box 44" o:spid="_x0000_s1038" type="#_x0000_t202" style="position:absolute;left:49441;top:11936;width:32460;height:3035;visibility:visible;mso-wrap-style:square;v-text-anchor:top" o:gfxdata="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" filled="f" fillcolor="#ff9" stroked="f">
                   <v:textbox>
                     <w:txbxContent>
                       <w:p>
@@ -3961,7 +3881,7 @@
                             <w:szCs w:val="28"/>
                             <w:lang w:bidi="ar-EG"/>
                           </w:rPr>
-                          <w:t>{</w:t>
+                          <w:t>{{</w:t>
                         </w:r>
                         <w:proofErr w:type="gramStart"/>
                         <w:r>
@@ -3972,20 +3892,8 @@
                             <w:szCs w:val="28"/>
                             <w:lang w:bidi="ar-EG"/>
                           </w:rPr>
-                          <w:t>{</w:t>
-                        </w:r>
-                        <w:r>
-                          <w:rPr>
-                            <w:b/>
-                            <w:bCs/>
-                            <w:sz w:val="28"/>
-                            <w:szCs w:val="28"/>
-                            <w:lang w:bidi="ar-EG"/>
-                          </w:rPr>
                           <w:t>r</w:t>
                         </w:r>
-                        <w:bookmarkStart w:id="1" w:name="_GoBack"/>
-                        <w:bookmarkEnd w:id="1"/>
                         <w:proofErr w:type="gramEnd"/>
                         <w:r>
                           <w:rPr>
@@ -5154,7 +5062,7 @@
 </file>
 
 <file path=customXml/itemProps1.xml><?xml version="1.0" encoding="utf-8"?>
-<ds:datastoreItem xmlns:ds="http://schemas.openxmlformats.org/officeDocument/2006/customXml" ds:itemID="{9047EAE9-420E-472F-8F2A-900DB9A9158B}">
+<ds:datastoreItem xmlns:ds="http://schemas.openxmlformats.org/officeDocument/2006/customXml" ds:itemID="{311D5A57-869E-4126-95CB-BECC79514EC7}">
   <ds:schemaRefs>
     <ds:schemaRef ds:uri="http://schemas.openxmlformats.org/officeDocument/2006/bibliography"/>
   </ds:schemaRefs>

</xml_diff>